<commit_message>
SUCCESSFULLY FETCHED DATA BY CASSANDRA RESULTSET
</commit_message>
<xml_diff>
--- a/cassandra01/src/main/java/Cassandra  Command.docx
+++ b/cassandra01/src/main/java/Cassandra  Command.docx
@@ -21,149 +21,272 @@
         <w:t>http://downloads.datastax.com/datastax-ddc/datastax-ddc-64bit-3.4.0.msi</w:t>
       </w:r>
     </w:p>
-    <w:p>
+    <w:p/>
+    <w:p/>
+    <w:p>
+      <w:r>
+        <w:t>CREATE KEYSPACE people WITH REPLICATION = { 'class' : 'SimpleStrategy', 'replication_factor' : 1 };</w:t>
+      </w:r>
+    </w:p>
+    <w:p/>
+    <w:p>
+      <w:r>
+        <w:t>use people;</w:t>
+      </w:r>
+    </w:p>
+    <w:p>
+      <w:r>
+        <w:t>create table employees(id uuid,name varchar,email varchar,PRIMARY KEY(id,email));</w:t>
+      </w:r>
+    </w:p>
+    <w:p/>
+    <w:p>
+      <w:r>
+        <w:t>INSERT INTO employees (id,name,email) VALUES(now(),'jon doe','akash@akash');</w:t>
+      </w:r>
+    </w:p>
+    <w:p/>
+    <w:p>
+      <w:r>
+        <w:t>select * from employees WHERE email='akash@akash' ALLOW FILTERING;</w:t>
+      </w:r>
+    </w:p>
+    <w:p>
+      <w:pPr>
+        <w:rPr>
+          <w:rFonts w:ascii="Arial" w:hAnsi="Arial" w:cs="Arial"/>
+          <w:color w:val="000000"/>
+          <w:sz w:val="20"/>
+          <w:szCs w:val="20"/>
+          <w:shd w:val="clear" w:color="auto" w:fill="FAFAE6"/>
+        </w:rPr>
+      </w:pPr>
+      <w:r>
+        <w:rPr>
+          <w:rFonts w:ascii="Arial" w:hAnsi="Arial" w:cs="Arial"/>
+          <w:color w:val="000000"/>
+          <w:sz w:val="20"/>
+          <w:szCs w:val="20"/>
+          <w:shd w:val="clear" w:color="auto" w:fill="FAFAE6"/>
+        </w:rPr>
+        <w:t xml:space="preserve">CREATE TABLE messages ( id </w:t>
+      </w:r>
+      <w:r>
+        <w:rPr>
+          <w:rFonts w:ascii="Arial" w:hAnsi="Arial" w:cs="Arial"/>
+          <w:color w:val="000000"/>
+          <w:sz w:val="20"/>
+          <w:szCs w:val="20"/>
+          <w:shd w:val="clear" w:color="auto" w:fill="FAFAE6"/>
+        </w:rPr>
+        <w:t>big</w:t>
+      </w:r>
+      <w:r>
+        <w:rPr>
+          <w:rFonts w:ascii="Arial" w:hAnsi="Arial" w:cs="Arial"/>
+          <w:color w:val="000000"/>
+          <w:sz w:val="20"/>
+          <w:szCs w:val="20"/>
+          <w:shd w:val="clear" w:color="auto" w:fill="FAFAE6"/>
+        </w:rPr>
+        <w:t>int, message text, sender text, "timestamp" timestamp, PRIMARY KEY (id) )</w:t>
+      </w:r>
+      <w:r>
+        <w:rPr>
+          <w:rFonts w:ascii="Arial" w:hAnsi="Arial" w:cs="Arial"/>
+          <w:color w:val="000000"/>
+          <w:sz w:val="20"/>
+          <w:szCs w:val="20"/>
+          <w:shd w:val="clear" w:color="auto" w:fill="FAFAE6"/>
+        </w:rPr>
+        <w:t xml:space="preserve"> </w:t>
+      </w:r>
+    </w:p>
+    <w:p>
+      <w:pPr>
+        <w:rPr>
+          <w:rFonts w:ascii="Arial" w:hAnsi="Arial" w:cs="Arial"/>
+          <w:color w:val="000000"/>
+          <w:sz w:val="20"/>
+          <w:szCs w:val="20"/>
+          <w:shd w:val="clear" w:color="auto" w:fill="FAFAE6"/>
+        </w:rPr>
+      </w:pPr>
+      <w:r>
+        <w:rPr>
+          <w:rFonts w:ascii="Arial" w:hAnsi="Arial" w:cs="Arial"/>
+          <w:color w:val="000000"/>
+          <w:sz w:val="20"/>
+          <w:szCs w:val="20"/>
+          <w:shd w:val="clear" w:color="auto" w:fill="FAFAE6"/>
+        </w:rPr>
+        <w:t xml:space="preserve">INSERT INTO messages (id, message, sender, timestamp) VALUES (1, 'Hello', 'clingy-gigi', '2015-01-10 11:32:00'); </w:t>
+      </w:r>
+    </w:p>
+    <w:p>
+      <w:pPr>
+        <w:rPr>
+          <w:rFonts w:ascii="Arial" w:hAnsi="Arial" w:cs="Arial"/>
+          <w:color w:val="000000"/>
+          <w:sz w:val="20"/>
+          <w:szCs w:val="20"/>
+          <w:shd w:val="clear" w:color="auto" w:fill="FAFAE6"/>
+        </w:rPr>
+      </w:pPr>
+      <w:r>
+        <w:rPr>
+          <w:rFonts w:ascii="Arial" w:hAnsi="Arial" w:cs="Arial"/>
+          <w:color w:val="000000"/>
+          <w:sz w:val="20"/>
+          <w:szCs w:val="20"/>
+          <w:shd w:val="clear" w:color="auto" w:fill="FAFAE6"/>
+        </w:rPr>
+        <w:t xml:space="preserve">INSERT INTO messages (id, message, sender, timestamp) VALUES (2, 'Will anybody talk to me?', 'clingy-gigi', '2015-01-10 11:32:01'); </w:t>
+      </w:r>
+    </w:p>
+    <w:p>
+      <w:pPr>
+        <w:rPr>
+          <w:rFonts w:ascii="Arial" w:hAnsi="Arial" w:cs="Arial"/>
+          <w:color w:val="000000"/>
+          <w:sz w:val="20"/>
+          <w:szCs w:val="20"/>
+          <w:shd w:val="clear" w:color="auto" w:fill="FAFAE6"/>
+        </w:rPr>
+      </w:pPr>
+      <w:r>
+        <w:rPr>
+          <w:rFonts w:ascii="Arial" w:hAnsi="Arial" w:cs="Arial"/>
+          <w:color w:val="000000"/>
+          <w:sz w:val="20"/>
+          <w:szCs w:val="20"/>
+          <w:shd w:val="clear" w:color="auto" w:fill="FAFAE6"/>
+        </w:rPr>
+        <w:t>INSERT INTO messages (id, message, sender, timestamp) VALUES (3, 'Talk to the hand', 'evil-gigi', '2015-01-10 11:32:02');</w:t>
+      </w:r>
+    </w:p>
+    <w:p>
+      <w:pPr>
+        <w:rPr>
+          <w:rFonts w:ascii="Arial" w:hAnsi="Arial" w:cs="Arial"/>
+          <w:color w:val="000000"/>
+          <w:sz w:val="20"/>
+          <w:szCs w:val="20"/>
+          <w:shd w:val="clear" w:color="auto" w:fill="FAFAE6"/>
+        </w:rPr>
+      </w:pPr>
+      <w:r>
+        <w:rPr>
+          <w:rFonts w:ascii="Arial" w:hAnsi="Arial" w:cs="Arial"/>
+          <w:color w:val="000000"/>
+          <w:sz w:val="20"/>
+          <w:szCs w:val="20"/>
+          <w:shd w:val="clear" w:color="auto" w:fill="FAFAE6"/>
+        </w:rPr>
+        <w:t xml:space="preserve">INSERT INTO messages (id, message, sender, timestamp) VALUES (4, 'Please?', 'clingy-gigi', '2015-01-10 11:32:03'); </w:t>
+      </w:r>
+    </w:p>
+    <w:p>
+      <w:pPr>
+        <w:rPr>
+          <w:rFonts w:ascii="Arial" w:hAnsi="Arial" w:cs="Arial"/>
+          <w:color w:val="000000"/>
+          <w:sz w:val="20"/>
+          <w:szCs w:val="20"/>
+          <w:shd w:val="clear" w:color="auto" w:fill="FAFAE6"/>
+        </w:rPr>
+      </w:pPr>
+      <w:r>
+        <w:rPr>
+          <w:rFonts w:ascii="Arial" w:hAnsi="Arial" w:cs="Arial"/>
+          <w:color w:val="000000"/>
+          <w:sz w:val="20"/>
+          <w:szCs w:val="20"/>
+          <w:shd w:val="clear" w:color="auto" w:fill="FAFAE6"/>
+        </w:rPr>
+        <w:t xml:space="preserve">INSERT INTO messages (id, message, sender, timestamp) VALUES (5, 'Fugetaboutit', 'evil-gigi', '2015-01-10 11:32:04'); </w:t>
+      </w:r>
+    </w:p>
+    <w:p>
+      <w:pPr>
+        <w:rPr>
+          <w:rFonts w:ascii="Arial" w:hAnsi="Arial" w:cs="Arial"/>
+          <w:color w:val="000000"/>
+          <w:sz w:val="20"/>
+          <w:szCs w:val="20"/>
+          <w:shd w:val="clear" w:color="auto" w:fill="FAFAE6"/>
+        </w:rPr>
+      </w:pPr>
+      <w:r>
+        <w:rPr>
+          <w:rFonts w:ascii="Arial" w:hAnsi="Arial" w:cs="Arial"/>
+          <w:color w:val="000000"/>
+          <w:sz w:val="20"/>
+          <w:szCs w:val="20"/>
+          <w:shd w:val="clear" w:color="auto" w:fill="FAFAE6"/>
+        </w:rPr>
+        <w:t xml:space="preserve">INSERT INTO messages (id, message, sender, timestamp) VALUES (6, 'Pretty, pretty please?', 'clingy-gigi', '2015-01-10 11:32:05'); </w:t>
+      </w:r>
+    </w:p>
+    <w:p>
+      <w:pPr>
+        <w:rPr>
+          <w:rFonts w:ascii="Arial" w:hAnsi="Arial" w:cs="Arial"/>
+          <w:color w:val="000000"/>
+          <w:sz w:val="20"/>
+          <w:szCs w:val="20"/>
+          <w:shd w:val="clear" w:color="auto" w:fill="FAFAE6"/>
+        </w:rPr>
+      </w:pPr>
+      <w:r>
+        <w:rPr>
+          <w:rFonts w:ascii="Arial" w:hAnsi="Arial" w:cs="Arial"/>
+          <w:color w:val="000000"/>
+          <w:sz w:val="20"/>
+          <w:szCs w:val="20"/>
+          <w:shd w:val="clear" w:color="auto" w:fill="FAFAE6"/>
+        </w:rPr>
+        <w:t xml:space="preserve">INSERT INTO messages (id, message, sender, timestamp) VALUES (7, 'Ain''t nobody got time for that', 'evil-gigi', '2015-01-10 11:32:06'); </w:t>
+      </w:r>
+    </w:p>
+    <w:p>
+      <w:pPr>
+        <w:rPr>
+          <w:rFonts w:ascii="Arial" w:hAnsi="Arial" w:cs="Arial"/>
+          <w:color w:val="000000"/>
+          <w:sz w:val="20"/>
+          <w:szCs w:val="20"/>
+          <w:shd w:val="clear" w:color="auto" w:fill="FAFAE6"/>
+        </w:rPr>
+      </w:pPr>
+      <w:r>
+        <w:rPr>
+          <w:rFonts w:ascii="Arial" w:hAnsi="Arial" w:cs="Arial"/>
+          <w:color w:val="000000"/>
+          <w:sz w:val="20"/>
+          <w:szCs w:val="20"/>
+          <w:shd w:val="clear" w:color="auto" w:fill="FAFAE6"/>
+        </w:rPr>
+        <w:t xml:space="preserve">INSERT INTO messages (id, message, sender, timestamp) VALUES (8, 'I really need someone to talk to', 'clingy-gigi', '2015-01-10 11:32:07'); </w:t>
+      </w:r>
+    </w:p>
+    <w:p>
+      <w:r>
+        <w:rPr>
+          <w:rFonts w:ascii="Arial" w:hAnsi="Arial" w:cs="Arial"/>
+          <w:color w:val="000000"/>
+          <w:sz w:val="20"/>
+          <w:szCs w:val="20"/>
+          <w:shd w:val="clear" w:color="auto" w:fill="FAFAE6"/>
+        </w:rPr>
+        <w:t>INSERT INTO messages (id, message, sender, timestamp) VALUES (9, 'Y U No shut up?', 'evil-gigi', '2015-01-10 11:32:08');</w:t>
+      </w:r>
       <w:bookmarkStart w:id="0" w:name="_GoBack"/>
       <w:bookmarkEnd w:id="0"/>
     </w:p>
-    <w:p/>
-    <w:p>
-      <w:r>
-        <w:t xml:space="preserve">CREATE KEYSPACE people WITH REPLICATION = </w:t>
-      </w:r>
-      <w:proofErr w:type="gramStart"/>
-      <w:r>
-        <w:t>{ 'class'</w:t>
-      </w:r>
-      <w:proofErr w:type="gramEnd"/>
-      <w:r>
-        <w:t xml:space="preserve"> : '</w:t>
-      </w:r>
-      <w:proofErr w:type="spellStart"/>
-      <w:r>
-        <w:t>SimpleStrategy</w:t>
-      </w:r>
-      <w:proofErr w:type="spellEnd"/>
-      <w:r>
-        <w:t>', '</w:t>
-      </w:r>
-      <w:proofErr w:type="spellStart"/>
-      <w:r>
-        <w:t>replication_factor</w:t>
-      </w:r>
-      <w:proofErr w:type="spellEnd"/>
-      <w:r>
-        <w:t>' : 1 };</w:t>
-      </w:r>
-    </w:p>
-    <w:p/>
-    <w:p>
-      <w:proofErr w:type="gramStart"/>
-      <w:r>
-        <w:t>use</w:t>
-      </w:r>
-      <w:proofErr w:type="gramEnd"/>
-      <w:r>
-        <w:t xml:space="preserve"> people;</w:t>
-      </w:r>
-    </w:p>
-    <w:p>
-      <w:proofErr w:type="gramStart"/>
-      <w:r>
-        <w:t>create</w:t>
-      </w:r>
-      <w:proofErr w:type="gramEnd"/>
-      <w:r>
-        <w:t xml:space="preserve"> table employees(id </w:t>
-      </w:r>
-      <w:proofErr w:type="spellStart"/>
-      <w:r>
-        <w:t>uuid,name</w:t>
-      </w:r>
-      <w:proofErr w:type="spellEnd"/>
-      <w:r>
-        <w:t xml:space="preserve"> </w:t>
-      </w:r>
-      <w:proofErr w:type="spellStart"/>
-      <w:r>
-        <w:t>varchar,email</w:t>
-      </w:r>
-      <w:proofErr w:type="spellEnd"/>
-      <w:r>
-        <w:t xml:space="preserve"> </w:t>
-      </w:r>
-      <w:proofErr w:type="spellStart"/>
-      <w:r>
-        <w:t>varchar,PRIMARY</w:t>
-      </w:r>
-      <w:proofErr w:type="spellEnd"/>
-      <w:r>
-        <w:t xml:space="preserve"> KEY(</w:t>
-      </w:r>
-      <w:proofErr w:type="spellStart"/>
-      <w:r>
-        <w:t>id,email</w:t>
-      </w:r>
-      <w:proofErr w:type="spellEnd"/>
-      <w:r>
-        <w:t>));</w:t>
-      </w:r>
-    </w:p>
-    <w:p/>
-    <w:p>
-      <w:r>
-        <w:t>INSERT INTO employees (</w:t>
-      </w:r>
-      <w:proofErr w:type="spellStart"/>
-      <w:r>
-        <w:t>id</w:t>
-      </w:r>
-      <w:proofErr w:type="gramStart"/>
-      <w:r>
-        <w:t>,name,email</w:t>
-      </w:r>
-      <w:proofErr w:type="spellEnd"/>
-      <w:proofErr w:type="gramEnd"/>
-      <w:r>
-        <w:t>) VALUES(now(),'</w:t>
-      </w:r>
-      <w:proofErr w:type="spellStart"/>
-      <w:r>
-        <w:t>jon</w:t>
-      </w:r>
-      <w:proofErr w:type="spellEnd"/>
-      <w:r>
-        <w:t xml:space="preserve"> doe','</w:t>
-      </w:r>
-      <w:proofErr w:type="spellStart"/>
-      <w:r>
-        <w:t>akash@akash</w:t>
-      </w:r>
-      <w:proofErr w:type="spellEnd"/>
-      <w:r>
-        <w:t>');</w:t>
-      </w:r>
-    </w:p>
-    <w:p/>
-    <w:p>
-      <w:proofErr w:type="gramStart"/>
-      <w:r>
-        <w:t>select</w:t>
-      </w:r>
-      <w:proofErr w:type="gramEnd"/>
-      <w:r>
-        <w:t xml:space="preserve"> * from employees WHERE email='</w:t>
-      </w:r>
-      <w:proofErr w:type="spellStart"/>
-      <w:r>
-        <w:t>akash@akash</w:t>
-      </w:r>
-      <w:proofErr w:type="spellEnd"/>
-      <w:r>
-        <w:t>' ALLOW FILTERING;</w:t>
-      </w:r>
-    </w:p>
-    <w:p>
-      <w:r>
+    <w:p>
+      <w:r>
+        <w:lastRenderedPageBreak/>
         <w:t>http://wiki.apache.org/cassandra/GettingStarted</w:t>
       </w:r>
       <w:r>
@@ -257,49 +380,7 @@
           <w:sz w:val="24"/>
           <w:szCs w:val="24"/>
         </w:rPr>
-        <w:t xml:space="preserve">  </w:t>
-      </w:r>
-      <w:proofErr w:type="spellStart"/>
-      <w:proofErr w:type="gramStart"/>
-      <w:r>
-        <w:rPr>
-          <w:rFonts w:ascii="Courier" w:eastAsia="Times New Roman" w:hAnsi="Courier" w:cs="Courier New"/>
-          <w:color w:val="000000"/>
-          <w:sz w:val="24"/>
-          <w:szCs w:val="24"/>
-        </w:rPr>
-        <w:t>user_id</w:t>
-      </w:r>
-      <w:proofErr w:type="spellEnd"/>
-      <w:proofErr w:type="gramEnd"/>
-      <w:r>
-        <w:rPr>
-          <w:rFonts w:ascii="Courier" w:eastAsia="Times New Roman" w:hAnsi="Courier" w:cs="Courier New"/>
-          <w:color w:val="000000"/>
-          <w:sz w:val="24"/>
-          <w:szCs w:val="24"/>
-        </w:rPr>
-        <w:t xml:space="preserve"> </w:t>
-      </w:r>
-      <w:proofErr w:type="spellStart"/>
-      <w:r>
-        <w:rPr>
-          <w:rFonts w:ascii="Courier" w:eastAsia="Times New Roman" w:hAnsi="Courier" w:cs="Courier New"/>
-          <w:color w:val="000000"/>
-          <w:sz w:val="24"/>
-          <w:szCs w:val="24"/>
-        </w:rPr>
-        <w:t>int</w:t>
-      </w:r>
-      <w:proofErr w:type="spellEnd"/>
-      <w:r>
-        <w:rPr>
-          <w:rFonts w:ascii="Courier" w:eastAsia="Times New Roman" w:hAnsi="Courier" w:cs="Courier New"/>
-          <w:color w:val="000000"/>
-          <w:sz w:val="24"/>
-          <w:szCs w:val="24"/>
-        </w:rPr>
-        <w:t xml:space="preserve"> PRIMARY KEY,</w:t>
+        <w:t xml:space="preserve">  user_id int PRIMARY KEY,</w:t>
       </w:r>
     </w:p>
     <w:p>
@@ -344,29 +425,7 @@
           <w:sz w:val="24"/>
           <w:szCs w:val="24"/>
         </w:rPr>
-        <w:t xml:space="preserve">  </w:t>
-      </w:r>
-      <w:proofErr w:type="spellStart"/>
-      <w:proofErr w:type="gramStart"/>
-      <w:r>
-        <w:rPr>
-          <w:rFonts w:ascii="Courier" w:eastAsia="Times New Roman" w:hAnsi="Courier" w:cs="Courier New"/>
-          <w:color w:val="000000"/>
-          <w:sz w:val="24"/>
-          <w:szCs w:val="24"/>
-        </w:rPr>
-        <w:t>fname</w:t>
-      </w:r>
-      <w:proofErr w:type="spellEnd"/>
-      <w:proofErr w:type="gramEnd"/>
-      <w:r>
-        <w:rPr>
-          <w:rFonts w:ascii="Courier" w:eastAsia="Times New Roman" w:hAnsi="Courier" w:cs="Courier New"/>
-          <w:color w:val="000000"/>
-          <w:sz w:val="24"/>
-          <w:szCs w:val="24"/>
-        </w:rPr>
-        <w:t xml:space="preserve"> text,</w:t>
+        <w:t xml:space="preserve">  fname text,</w:t>
       </w:r>
     </w:p>
     <w:p>
@@ -411,29 +470,7 @@
           <w:sz w:val="24"/>
           <w:szCs w:val="24"/>
         </w:rPr>
-        <w:t xml:space="preserve">  </w:t>
-      </w:r>
-      <w:proofErr w:type="spellStart"/>
-      <w:proofErr w:type="gramStart"/>
-      <w:r>
-        <w:rPr>
-          <w:rFonts w:ascii="Courier" w:eastAsia="Times New Roman" w:hAnsi="Courier" w:cs="Courier New"/>
-          <w:color w:val="000000"/>
-          <w:sz w:val="24"/>
-          <w:szCs w:val="24"/>
-        </w:rPr>
-        <w:t>lname</w:t>
-      </w:r>
-      <w:proofErr w:type="spellEnd"/>
-      <w:proofErr w:type="gramEnd"/>
-      <w:r>
-        <w:rPr>
-          <w:rFonts w:ascii="Courier" w:eastAsia="Times New Roman" w:hAnsi="Courier" w:cs="Courier New"/>
-          <w:color w:val="000000"/>
-          <w:sz w:val="24"/>
-          <w:szCs w:val="24"/>
-        </w:rPr>
-        <w:t xml:space="preserve"> text</w:t>
+        <w:t xml:space="preserve">  lname text</w:t>
       </w:r>
     </w:p>
     <w:p>
@@ -505,69 +542,7 @@
           <w:sz w:val="24"/>
           <w:szCs w:val="24"/>
         </w:rPr>
-        <w:t>INSERT INTO users (</w:t>
-      </w:r>
-      <w:proofErr w:type="spellStart"/>
-      <w:r>
-        <w:rPr>
-          <w:rFonts w:ascii="Courier" w:hAnsi="Courier"/>
-          <w:color w:val="000000"/>
-          <w:sz w:val="24"/>
-          <w:szCs w:val="24"/>
-        </w:rPr>
-        <w:t>user_id</w:t>
-      </w:r>
-      <w:proofErr w:type="spellEnd"/>
-      <w:proofErr w:type="gramStart"/>
-      <w:r>
-        <w:rPr>
-          <w:rFonts w:ascii="Courier" w:hAnsi="Courier"/>
-          <w:color w:val="000000"/>
-          <w:sz w:val="24"/>
-          <w:szCs w:val="24"/>
-        </w:rPr>
-        <w:t xml:space="preserve">,  </w:t>
-      </w:r>
-      <w:proofErr w:type="spellStart"/>
-      <w:r>
-        <w:rPr>
-          <w:rFonts w:ascii="Courier" w:hAnsi="Courier"/>
-          <w:color w:val="000000"/>
-          <w:sz w:val="24"/>
-          <w:szCs w:val="24"/>
-        </w:rPr>
-        <w:t>fname</w:t>
-      </w:r>
-      <w:proofErr w:type="spellEnd"/>
-      <w:proofErr w:type="gramEnd"/>
-      <w:r>
-        <w:rPr>
-          <w:rFonts w:ascii="Courier" w:hAnsi="Courier"/>
-          <w:color w:val="000000"/>
-          <w:sz w:val="24"/>
-          <w:szCs w:val="24"/>
-        </w:rPr>
-        <w:t xml:space="preserve">, </w:t>
-      </w:r>
-      <w:proofErr w:type="spellStart"/>
-      <w:r>
-        <w:rPr>
-          <w:rFonts w:ascii="Courier" w:hAnsi="Courier"/>
-          <w:color w:val="000000"/>
-          <w:sz w:val="24"/>
-          <w:szCs w:val="24"/>
-        </w:rPr>
-        <w:t>lname</w:t>
-      </w:r>
-      <w:proofErr w:type="spellEnd"/>
-      <w:r>
-        <w:rPr>
-          <w:rFonts w:ascii="Courier" w:hAnsi="Courier"/>
-          <w:color w:val="000000"/>
-          <w:sz w:val="24"/>
-          <w:szCs w:val="24"/>
-        </w:rPr>
-        <w:t>)</w:t>
+        <w:t>INSERT INTO users (user_id,  fname, lname)</w:t>
       </w:r>
     </w:p>
     <w:p>
@@ -621,69 +596,7 @@
           <w:sz w:val="24"/>
           <w:szCs w:val="24"/>
         </w:rPr>
-        <w:t>INSERT INTO users (</w:t>
-      </w:r>
-      <w:proofErr w:type="spellStart"/>
-      <w:r>
-        <w:rPr>
-          <w:rFonts w:ascii="Courier" w:hAnsi="Courier"/>
-          <w:color w:val="000000"/>
-          <w:sz w:val="24"/>
-          <w:szCs w:val="24"/>
-        </w:rPr>
-        <w:t>user_id</w:t>
-      </w:r>
-      <w:proofErr w:type="spellEnd"/>
-      <w:proofErr w:type="gramStart"/>
-      <w:r>
-        <w:rPr>
-          <w:rFonts w:ascii="Courier" w:hAnsi="Courier"/>
-          <w:color w:val="000000"/>
-          <w:sz w:val="24"/>
-          <w:szCs w:val="24"/>
-        </w:rPr>
-        <w:t xml:space="preserve">,  </w:t>
-      </w:r>
-      <w:proofErr w:type="spellStart"/>
-      <w:r>
-        <w:rPr>
-          <w:rFonts w:ascii="Courier" w:hAnsi="Courier"/>
-          <w:color w:val="000000"/>
-          <w:sz w:val="24"/>
-          <w:szCs w:val="24"/>
-        </w:rPr>
-        <w:t>fname</w:t>
-      </w:r>
-      <w:proofErr w:type="spellEnd"/>
-      <w:proofErr w:type="gramEnd"/>
-      <w:r>
-        <w:rPr>
-          <w:rFonts w:ascii="Courier" w:hAnsi="Courier"/>
-          <w:color w:val="000000"/>
-          <w:sz w:val="24"/>
-          <w:szCs w:val="24"/>
-        </w:rPr>
-        <w:t xml:space="preserve">, </w:t>
-      </w:r>
-      <w:proofErr w:type="spellStart"/>
-      <w:r>
-        <w:rPr>
-          <w:rFonts w:ascii="Courier" w:hAnsi="Courier"/>
-          <w:color w:val="000000"/>
-          <w:sz w:val="24"/>
-          <w:szCs w:val="24"/>
-        </w:rPr>
-        <w:t>lname</w:t>
-      </w:r>
-      <w:proofErr w:type="spellEnd"/>
-      <w:r>
-        <w:rPr>
-          <w:rFonts w:ascii="Courier" w:hAnsi="Courier"/>
-          <w:color w:val="000000"/>
-          <w:sz w:val="24"/>
-          <w:szCs w:val="24"/>
-        </w:rPr>
-        <w:t>)</w:t>
+        <w:t>INSERT INTO users (user_id,  fname, lname)</w:t>
       </w:r>
     </w:p>
     <w:p>
@@ -737,69 +650,7 @@
           <w:sz w:val="24"/>
           <w:szCs w:val="24"/>
         </w:rPr>
-        <w:t>INSERT INTO users (</w:t>
-      </w:r>
-      <w:proofErr w:type="spellStart"/>
-      <w:r>
-        <w:rPr>
-          <w:rFonts w:ascii="Courier" w:hAnsi="Courier"/>
-          <w:color w:val="000000"/>
-          <w:sz w:val="24"/>
-          <w:szCs w:val="24"/>
-        </w:rPr>
-        <w:t>user_id</w:t>
-      </w:r>
-      <w:proofErr w:type="spellEnd"/>
-      <w:proofErr w:type="gramStart"/>
-      <w:r>
-        <w:rPr>
-          <w:rFonts w:ascii="Courier" w:hAnsi="Courier"/>
-          <w:color w:val="000000"/>
-          <w:sz w:val="24"/>
-          <w:szCs w:val="24"/>
-        </w:rPr>
-        <w:t xml:space="preserve">,  </w:t>
-      </w:r>
-      <w:proofErr w:type="spellStart"/>
-      <w:r>
-        <w:rPr>
-          <w:rFonts w:ascii="Courier" w:hAnsi="Courier"/>
-          <w:color w:val="000000"/>
-          <w:sz w:val="24"/>
-          <w:szCs w:val="24"/>
-        </w:rPr>
-        <w:t>fname</w:t>
-      </w:r>
-      <w:proofErr w:type="spellEnd"/>
-      <w:proofErr w:type="gramEnd"/>
-      <w:r>
-        <w:rPr>
-          <w:rFonts w:ascii="Courier" w:hAnsi="Courier"/>
-          <w:color w:val="000000"/>
-          <w:sz w:val="24"/>
-          <w:szCs w:val="24"/>
-        </w:rPr>
-        <w:t xml:space="preserve">, </w:t>
-      </w:r>
-      <w:proofErr w:type="spellStart"/>
-      <w:r>
-        <w:rPr>
-          <w:rFonts w:ascii="Courier" w:hAnsi="Courier"/>
-          <w:color w:val="000000"/>
-          <w:sz w:val="24"/>
-          <w:szCs w:val="24"/>
-        </w:rPr>
-        <w:t>lname</w:t>
-      </w:r>
-      <w:proofErr w:type="spellEnd"/>
-      <w:r>
-        <w:rPr>
-          <w:rFonts w:ascii="Courier" w:hAnsi="Courier"/>
-          <w:color w:val="000000"/>
-          <w:sz w:val="24"/>
-          <w:szCs w:val="24"/>
-        </w:rPr>
-        <w:t>)</w:t>
+        <w:t>INSERT INTO users (user_id,  fname, lname)</w:t>
       </w:r>
     </w:p>
     <w:p>
@@ -853,27 +704,7 @@
           <w:sz w:val="24"/>
           <w:szCs w:val="24"/>
         </w:rPr>
-        <w:t>CREATE INDEX ON users (</w:t>
-      </w:r>
-      <w:proofErr w:type="spellStart"/>
-      <w:r>
-        <w:rPr>
-          <w:rFonts w:ascii="Courier" w:hAnsi="Courier"/>
-          <w:color w:val="000000"/>
-          <w:sz w:val="24"/>
-          <w:szCs w:val="24"/>
-        </w:rPr>
-        <w:t>lname</w:t>
-      </w:r>
-      <w:proofErr w:type="spellEnd"/>
-      <w:r>
-        <w:rPr>
-          <w:rFonts w:ascii="Courier" w:hAnsi="Courier"/>
-          <w:color w:val="000000"/>
-          <w:sz w:val="24"/>
-          <w:szCs w:val="24"/>
-        </w:rPr>
-        <w:t>);</w:t>
+        <w:t>CREATE INDEX ON users (lname);</w:t>
       </w:r>
     </w:p>
     <w:p>
@@ -918,36 +749,7 @@
           <w:sz w:val="24"/>
           <w:szCs w:val="24"/>
         </w:rPr>
-        <w:t xml:space="preserve">SELECT * FROM users WHERE </w:t>
-      </w:r>
-      <w:proofErr w:type="spellStart"/>
-      <w:r>
-        <w:rPr>
-          <w:rFonts w:ascii="Courier" w:hAnsi="Courier"/>
-          <w:color w:val="000000"/>
-          <w:sz w:val="24"/>
-          <w:szCs w:val="24"/>
-        </w:rPr>
-        <w:t>lname</w:t>
-      </w:r>
-      <w:proofErr w:type="spellEnd"/>
-      <w:r>
-        <w:rPr>
-          <w:rFonts w:ascii="Courier" w:hAnsi="Courier"/>
-          <w:color w:val="000000"/>
-          <w:sz w:val="24"/>
-          <w:szCs w:val="24"/>
-        </w:rPr>
-        <w:t xml:space="preserve"> = 'smith'</w:t>
-      </w:r>
-      <w:r>
-        <w:rPr>
-          <w:rFonts w:ascii="Courier" w:hAnsi="Courier"/>
-          <w:color w:val="000000"/>
-          <w:sz w:val="24"/>
-          <w:szCs w:val="24"/>
-        </w:rPr>
-        <w:t xml:space="preserve"> </w:t>
+        <w:t xml:space="preserve">SELECT * FROM users WHERE lname = 'smith' </w:t>
       </w:r>
       <w:r>
         <w:t>ALLOW FILTERING</w:t>
@@ -1004,59 +806,8 @@
           <w:sz w:val="24"/>
           <w:szCs w:val="24"/>
         </w:rPr>
-        <w:t xml:space="preserve"> </w:t>
-      </w:r>
-      <w:proofErr w:type="spellStart"/>
-      <w:r>
-        <w:rPr>
-          <w:rFonts w:ascii="Courier" w:hAnsi="Courier"/>
-          <w:color w:val="000000"/>
-          <w:sz w:val="24"/>
-          <w:szCs w:val="24"/>
-        </w:rPr>
-        <w:t>user_id</w:t>
-      </w:r>
-      <w:proofErr w:type="spellEnd"/>
-      <w:r>
-        <w:rPr>
-          <w:rFonts w:ascii="Courier" w:hAnsi="Courier"/>
-          <w:color w:val="000000"/>
-          <w:sz w:val="24"/>
-          <w:szCs w:val="24"/>
-        </w:rPr>
-        <w:t xml:space="preserve"> | </w:t>
-      </w:r>
-      <w:proofErr w:type="spellStart"/>
-      <w:r>
-        <w:rPr>
-          <w:rFonts w:ascii="Courier" w:hAnsi="Courier"/>
-          <w:color w:val="000000"/>
-          <w:sz w:val="24"/>
-          <w:szCs w:val="24"/>
-        </w:rPr>
-        <w:t>fname</w:t>
-      </w:r>
-      <w:proofErr w:type="spellEnd"/>
-      <w:r>
-        <w:rPr>
-          <w:rFonts w:ascii="Courier" w:hAnsi="Courier"/>
-          <w:color w:val="000000"/>
-          <w:sz w:val="24"/>
-          <w:szCs w:val="24"/>
-        </w:rPr>
-        <w:t xml:space="preserve"> | </w:t>
-      </w:r>
-      <w:proofErr w:type="spellStart"/>
-      <w:r>
-        <w:rPr>
-          <w:rFonts w:ascii="Courier" w:hAnsi="Courier"/>
-          <w:color w:val="000000"/>
-          <w:sz w:val="24"/>
-          <w:szCs w:val="24"/>
-        </w:rPr>
-        <w:t>lname</w:t>
-      </w:r>
-      <w:proofErr w:type="spellEnd"/>
+        <w:t xml:space="preserve"> user_id | fname | lname</w:t>
+      </w:r>
     </w:p>
     <w:p>
       <w:pPr>
@@ -1109,27 +860,7 @@
           <w:sz w:val="24"/>
           <w:szCs w:val="24"/>
         </w:rPr>
-        <w:t xml:space="preserve">    1745 </w:t>
-      </w:r>
-      <w:proofErr w:type="gramStart"/>
-      <w:r>
-        <w:rPr>
-          <w:rFonts w:ascii="Courier" w:hAnsi="Courier"/>
-          <w:color w:val="000000"/>
-          <w:sz w:val="24"/>
-          <w:szCs w:val="24"/>
-        </w:rPr>
-        <w:t>|  john</w:t>
-      </w:r>
-      <w:proofErr w:type="gramEnd"/>
-      <w:r>
-        <w:rPr>
-          <w:rFonts w:ascii="Courier" w:hAnsi="Courier"/>
-          <w:color w:val="000000"/>
-          <w:sz w:val="24"/>
-          <w:szCs w:val="24"/>
-        </w:rPr>
-        <w:t xml:space="preserve"> | smith</w:t>
+        <w:t xml:space="preserve">    1745 |  john | smith</w:t>
       </w:r>
     </w:p>
     <w:p>
@@ -1156,27 +887,7 @@
           <w:sz w:val="24"/>
           <w:szCs w:val="24"/>
         </w:rPr>
-        <w:t xml:space="preserve">    1746 </w:t>
-      </w:r>
-      <w:proofErr w:type="gramStart"/>
-      <w:r>
-        <w:rPr>
-          <w:rFonts w:ascii="Courier" w:hAnsi="Courier"/>
-          <w:color w:val="000000"/>
-          <w:sz w:val="24"/>
-          <w:szCs w:val="24"/>
-        </w:rPr>
-        <w:t>|  john</w:t>
-      </w:r>
-      <w:proofErr w:type="gramEnd"/>
-      <w:r>
-        <w:rPr>
-          <w:rFonts w:ascii="Courier" w:hAnsi="Courier"/>
-          <w:color w:val="000000"/>
-          <w:sz w:val="24"/>
-          <w:szCs w:val="24"/>
-        </w:rPr>
-        <w:t xml:space="preserve"> | smith</w:t>
+        <w:t xml:space="preserve">    1746 |  john | smith</w:t>
       </w:r>
     </w:p>
     <w:p>

</xml_diff>